<commit_message>
Versión final de la memoria
</commit_message>
<xml_diff>
--- a/memoria/Memoria_TFG_Martín_González.docx
+++ b/memoria/Memoria_TFG_Martín_González.docx
@@ -392,7 +392,7 @@
           <w:noProof/>
         </w:rPr>
         <w:drawing>
-          <wp:anchor distT="0" distB="0" distL="114300" distR="114300" simplePos="0" relativeHeight="251658240" behindDoc="0" locked="0" layoutInCell="1" allowOverlap="1" wp14:anchorId="76BE965C" wp14:editId="365B1E20">
+          <wp:anchor distT="0" distB="0" distL="114300" distR="114300" simplePos="0" relativeHeight="251658240" behindDoc="0" locked="0" layoutInCell="1" allowOverlap="1" wp14:anchorId="76BE965C" wp14:editId="1CA66879">
             <wp:simplePos x="0" y="0"/>
             <wp:positionH relativeFrom="margin">
               <wp:posOffset>3934609</wp:posOffset>
@@ -763,7 +763,7 @@
           <w:sz w:val="36"/>
           <w:szCs w:val="36"/>
         </w:rPr>
-        <w:t xml:space="preserve">Tutores D. José Manuel Galán </w:t>
+        <w:t xml:space="preserve">Tutor D. José Manuel Galán </w:t>
       </w:r>
       <w:proofErr w:type="spellStart"/>
       <w:r>
@@ -6657,8 +6657,8 @@
         </w:rPr>
       </w:pPr>
       <w:bookmarkStart w:id="4" w:name="_Toc170734641"/>
-      <w:bookmarkStart w:id="5" w:name="_Hlk170562932"/>
-      <w:bookmarkStart w:id="6" w:name="_Toc170944026"/>
+      <w:bookmarkStart w:id="5" w:name="_Toc170944026"/>
+      <w:bookmarkStart w:id="6" w:name="_Hlk170562932"/>
       <w:r>
         <w:rPr>
           <w:rFonts w:eastAsia="Times New Roman" w:cs="Times New Roman"/>
@@ -6671,7 +6671,7 @@
         <w:t>Índice de Ilustraciones</w:t>
       </w:r>
       <w:bookmarkEnd w:id="4"/>
-      <w:bookmarkEnd w:id="6"/>
+      <w:bookmarkEnd w:id="5"/>
       <w:r>
         <w:rPr>
           <w:rFonts w:eastAsia="Times New Roman" w:cs="Times New Roman"/>
@@ -6709,7 +6709,7 @@
         <w:fldChar w:fldCharType="end"/>
       </w:r>
     </w:p>
-    <w:bookmarkEnd w:id="5"/>
+    <w:bookmarkEnd w:id="6"/>
     <w:p>
       <w:pPr>
         <w:pStyle w:val="TableofFigures"/>
@@ -7467,8 +7467,8 @@
         </w:rPr>
       </w:pPr>
       <w:bookmarkStart w:id="7" w:name="_Toc170734642"/>
-      <w:bookmarkStart w:id="8" w:name="_Hlk170562963"/>
-      <w:bookmarkStart w:id="9" w:name="_Toc170944027"/>
+      <w:bookmarkStart w:id="8" w:name="_Toc170944027"/>
+      <w:bookmarkStart w:id="9" w:name="_Hlk170562963"/>
       <w:r>
         <w:rPr>
           <w:rFonts w:eastAsia="Times New Roman" w:cs="Times New Roman"/>
@@ -7489,7 +7489,7 @@
         <w:t>Introducción</w:t>
       </w:r>
       <w:bookmarkEnd w:id="7"/>
-      <w:bookmarkEnd w:id="9"/>
+      <w:bookmarkEnd w:id="8"/>
       <w:r>
         <w:rPr>
           <w:rFonts w:eastAsia="Times New Roman" w:cs="Times New Roman"/>
@@ -7524,7 +7524,7 @@
         <w:fldChar w:fldCharType="end"/>
       </w:r>
     </w:p>
-    <w:bookmarkEnd w:id="8"/>
+    <w:bookmarkEnd w:id="9"/>
     <w:p>
       <w:pPr>
         <w:spacing w:line="278" w:lineRule="auto"/>
@@ -8293,8 +8293,8 @@
         </w:rPr>
       </w:pPr>
       <w:bookmarkStart w:id="10" w:name="_Toc170734643"/>
-      <w:bookmarkStart w:id="11" w:name="_Hlk170563102"/>
-      <w:bookmarkStart w:id="12" w:name="_Toc170944028"/>
+      <w:bookmarkStart w:id="11" w:name="_Toc170944028"/>
+      <w:bookmarkStart w:id="12" w:name="_Hlk170563102"/>
       <w:r>
         <w:rPr>
           <w:rFonts w:eastAsia="Times New Roman" w:cs="Times New Roman"/>
@@ -8322,7 +8322,7 @@
         <w:t>a</w:t>
       </w:r>
       <w:bookmarkEnd w:id="10"/>
-      <w:bookmarkEnd w:id="12"/>
+      <w:bookmarkEnd w:id="11"/>
       <w:r>
         <w:rPr>
           <w:rFonts w:eastAsia="Times New Roman" w:cs="Times New Roman"/>
@@ -8426,7 +8426,7 @@
         <w:fldChar w:fldCharType="end"/>
       </w:r>
     </w:p>
-    <w:bookmarkEnd w:id="11"/>
+    <w:bookmarkEnd w:id="12"/>
     <w:p>
       <w:r>
         <w:t>A continuación, se va a presentar lo que será la estructura de la memoria con cada uno de sus apartados:</w:t>
@@ -12037,7 +12037,7 @@
           <w:noProof/>
         </w:rPr>
         <w:drawing>
-          <wp:inline distT="0" distB="0" distL="0" distR="0" wp14:anchorId="4F5B142E" wp14:editId="14D123E7">
+          <wp:inline distT="0" distB="0" distL="0" distR="0" wp14:anchorId="4F5B142E" wp14:editId="50886C0F">
             <wp:extent cx="2508292" cy="1285875"/>
             <wp:effectExtent l="0" t="0" r="0" b="0"/>
             <wp:docPr id="219727806" name="Picture 7"/>
@@ -12129,7 +12129,7 @@
           <w14:ligatures w14:val="none"/>
         </w:rPr>
         <w:drawing>
-          <wp:inline distT="0" distB="0" distL="0" distR="0" wp14:anchorId="476151B6" wp14:editId="3F5757D4">
+          <wp:inline distT="0" distB="0" distL="0" distR="0" wp14:anchorId="476151B6" wp14:editId="2A81CC54">
             <wp:extent cx="2427664" cy="1247775"/>
             <wp:effectExtent l="0" t="0" r="0" b="0"/>
             <wp:docPr id="1569859206" name="Picture 9" descr="A sheet of music with notes&#10;&#10;Description automatically generated"/>
@@ -12406,7 +12406,7 @@
         </w:rPr>
         <w:lastRenderedPageBreak/>
         <w:drawing>
-          <wp:inline distT="0" distB="0" distL="0" distR="0" wp14:anchorId="3B9A0B05" wp14:editId="0645D05E">
+          <wp:inline distT="0" distB="0" distL="0" distR="0" wp14:anchorId="3B9A0B05" wp14:editId="2C5DEE0A">
             <wp:extent cx="2495218" cy="1282495"/>
             <wp:effectExtent l="0" t="0" r="0" b="0"/>
             <wp:docPr id="48164859" name="Picture 7" descr="A sheet of music with notes&#10;&#10;Description automatically generated"/>
@@ -12502,7 +12502,7 @@
           <w14:ligatures w14:val="none"/>
         </w:rPr>
         <w:drawing>
-          <wp:inline distT="0" distB="0" distL="0" distR="0" wp14:anchorId="5E36AAFE" wp14:editId="71DEAAA8">
+          <wp:inline distT="0" distB="0" distL="0" distR="0" wp14:anchorId="5E36AAFE" wp14:editId="0ED56A5B">
             <wp:extent cx="2419350" cy="1243500"/>
             <wp:effectExtent l="0" t="0" r="0" b="0"/>
             <wp:docPr id="2006271438" name="Picture 10" descr="A black and white sheet of music&#10;&#10;Description automatically generated"/>
@@ -15680,8 +15680,8 @@
         </w:rPr>
       </w:pPr>
       <w:bookmarkStart w:id="48" w:name="_Toc170734654"/>
-      <w:bookmarkStart w:id="49" w:name="_Hlk169984578"/>
-      <w:bookmarkStart w:id="50" w:name="_Toc170944039"/>
+      <w:bookmarkStart w:id="49" w:name="_Toc170944039"/>
+      <w:bookmarkStart w:id="50" w:name="_Hlk169984578"/>
       <w:r>
         <w:rPr>
           <w:rFonts w:eastAsia="Times New Roman" w:cs="Times New Roman"/>
@@ -15712,7 +15712,7 @@
         <w:t>Técnicas y Herramientas</w:t>
       </w:r>
       <w:bookmarkEnd w:id="48"/>
-      <w:bookmarkEnd w:id="50"/>
+      <w:bookmarkEnd w:id="49"/>
       <w:bookmarkEnd w:id="51"/>
       <w:r>
         <w:rPr>
@@ -15748,7 +15748,7 @@
         <w:fldChar w:fldCharType="end"/>
       </w:r>
     </w:p>
-    <w:bookmarkEnd w:id="49"/>
+    <w:bookmarkEnd w:id="50"/>
     <w:p>
       <w:pPr>
         <w:spacing w:line="259" w:lineRule="auto"/>
@@ -17643,13 +17643,97 @@
         <w:rPr>
           <w:rFonts w:eastAsia="Calibri" w:cs="Times New Roman"/>
         </w:rPr>
-        <w:t>Se ha decidido utilizar esta herramienta debido a que no se ha considerado relevante para el proyecto estilizar y maquetar el enfoque visual de la aplicación</w:t>
-      </w:r>
-      <w:r>
-        <w:rPr>
-          <w:rFonts w:eastAsia="Calibri" w:cs="Times New Roman"/>
-        </w:rPr>
-        <w:t xml:space="preserve"> mediante la creación de fichero CSS</w:t>
+        <w:t xml:space="preserve">Se ha decidido utilizar esta herramienta </w:t>
+      </w:r>
+      <w:r>
+        <w:rPr>
+          <w:rFonts w:eastAsia="Calibri" w:cs="Times New Roman"/>
+        </w:rPr>
+        <w:t>para facilitar la</w:t>
+      </w:r>
+      <w:r>
+        <w:rPr>
+          <w:rFonts w:eastAsia="Calibri" w:cs="Times New Roman"/>
+        </w:rPr>
+        <w:t xml:space="preserve"> estiliza</w:t>
+      </w:r>
+      <w:r>
+        <w:rPr>
+          <w:rFonts w:eastAsia="Calibri" w:cs="Times New Roman"/>
+        </w:rPr>
+        <w:t>ción</w:t>
+      </w:r>
+      <w:r>
+        <w:rPr>
+          <w:rFonts w:eastAsia="Calibri" w:cs="Times New Roman"/>
+        </w:rPr>
+        <w:t xml:space="preserve"> y </w:t>
+      </w:r>
+      <w:r>
+        <w:rPr>
+          <w:rFonts w:eastAsia="Calibri" w:cs="Times New Roman"/>
+        </w:rPr>
+        <w:t>maquetación</w:t>
+      </w:r>
+      <w:r>
+        <w:rPr>
+          <w:rFonts w:eastAsia="Calibri" w:cs="Times New Roman"/>
+        </w:rPr>
+        <w:t xml:space="preserve"> </w:t>
+      </w:r>
+      <w:r>
+        <w:rPr>
+          <w:rFonts w:eastAsia="Calibri" w:cs="Times New Roman"/>
+        </w:rPr>
+        <w:t xml:space="preserve">para dar un </w:t>
+      </w:r>
+      <w:r>
+        <w:rPr>
+          <w:rFonts w:eastAsia="Calibri" w:cs="Times New Roman"/>
+        </w:rPr>
+        <w:t>enfoque</w:t>
+      </w:r>
+      <w:r>
+        <w:rPr>
+          <w:rFonts w:eastAsia="Calibri" w:cs="Times New Roman"/>
+        </w:rPr>
+        <w:t xml:space="preserve"> más</w:t>
+      </w:r>
+      <w:r>
+        <w:rPr>
+          <w:rFonts w:eastAsia="Calibri" w:cs="Times New Roman"/>
+        </w:rPr>
+        <w:t xml:space="preserve"> visual </w:t>
+      </w:r>
+      <w:r>
+        <w:rPr>
+          <w:rFonts w:eastAsia="Calibri" w:cs="Times New Roman"/>
+        </w:rPr>
+        <w:t>a</w:t>
+      </w:r>
+      <w:r>
+        <w:rPr>
+          <w:rFonts w:eastAsia="Calibri" w:cs="Times New Roman"/>
+        </w:rPr>
+        <w:t xml:space="preserve"> la aplicación</w:t>
+      </w:r>
+      <w:r>
+        <w:rPr>
+          <w:rFonts w:eastAsia="Calibri" w:cs="Times New Roman"/>
+        </w:rPr>
+        <w:t xml:space="preserve"> </w:t>
+      </w:r>
+      <w:r>
+        <w:rPr>
+          <w:rFonts w:eastAsia="Calibri" w:cs="Times New Roman"/>
+        </w:rPr>
+        <w:t>combinándolo con secciones</w:t>
+      </w:r>
+      <w:r>
+        <w:rPr>
+          <w:rFonts w:eastAsia="Calibri" w:cs="Times New Roman"/>
+        </w:rPr>
+        <w:t xml:space="preserve"> CSS</w:t>
       </w:r>
       <w:r>
         <w:rPr>

</xml_diff>